<commit_message>
Slight changes to user study document
</commit_message>
<xml_diff>
--- a/User study/Tasks and Questionnaire.docx
+++ b/User study/Tasks and Questionnaire.docx
@@ -89,7 +89,39 @@
           <w:szCs w:val="24"/>
           <w:lang w:val="en-US"/>
         </w:rPr>
-        <w:t>This user study is in two parts. First a series of tasks will be given to the user which they must complete. Then, they will get to answer a short questionnaire.</w:t>
+        <w:t xml:space="preserve">This user study is in two parts. </w:t>
+      </w:r>
+      <w:r>
+        <w:rPr>
+          <w:sz w:val="24"/>
+          <w:szCs w:val="24"/>
+          <w:lang w:val="en-US"/>
+        </w:rPr>
+        <w:t xml:space="preserve">1. </w:t>
+      </w:r>
+      <w:r>
+        <w:rPr>
+          <w:sz w:val="24"/>
+          <w:szCs w:val="24"/>
+          <w:lang w:val="en-US"/>
+        </w:rPr>
+        <w:t>First a series of tasks will be given to the user which they must complete.</w:t>
+      </w:r>
+      <w:r>
+        <w:rPr>
+          <w:sz w:val="24"/>
+          <w:szCs w:val="24"/>
+          <w:lang w:val="en-US"/>
+        </w:rPr>
+        <w:t xml:space="preserve"> 2. </w:t>
+      </w:r>
+      <w:r>
+        <w:rPr>
+          <w:sz w:val="24"/>
+          <w:szCs w:val="24"/>
+          <w:lang w:val="en-US"/>
+        </w:rPr>
+        <w:t>Then, they will get to answer a short questionnaire.</w:t>
       </w:r>
     </w:p>
     <w:p>
@@ -123,7 +155,15 @@
           <w:szCs w:val="24"/>
           <w:lang w:val="en-US"/>
         </w:rPr>
-        <w:t xml:space="preserve">Prepare the app with a route that takes the user by a POI that is checked to have a Wikipedia article (We can use the same example for the demo on the final presentation). </w:t>
+        <w:t>Prepare the app with a route that takes the user by a POI that is checked to have a Wikipedia article</w:t>
+      </w:r>
+      <w:r>
+        <w:rPr>
+          <w:sz w:val="24"/>
+          <w:szCs w:val="24"/>
+          <w:lang w:val="en-US"/>
+        </w:rPr>
+        <w:t>.</w:t>
       </w:r>
     </w:p>
     <w:p>
@@ -141,6 +181,30 @@
           <w:lang w:val="en-US"/>
         </w:rPr>
         <w:t xml:space="preserve">Introduce the app as a friendly way of exploring a city as a tourist, without having to deal with the clutter of points of interest in a normal map app. Tell the user that they can be passive, they just have to click the notification when it comes up. </w:t>
+      </w:r>
+      <w:r>
+        <w:rPr>
+          <w:sz w:val="24"/>
+          <w:szCs w:val="24"/>
+          <w:lang w:val="en-US"/>
+        </w:rPr>
+        <w:t>(</w:t>
+      </w:r>
+      <w:r>
+        <w:rPr>
+          <w:sz w:val="24"/>
+          <w:szCs w:val="24"/>
+          <w:lang w:val="en-US"/>
+        </w:rPr>
+        <w:t>Let them know about the visual bug regarding the color of the star so they are aware of it and don’t get confused.</w:t>
+      </w:r>
+      <w:r>
+        <w:rPr>
+          <w:sz w:val="24"/>
+          <w:szCs w:val="24"/>
+          <w:lang w:val="en-US"/>
+        </w:rPr>
+        <w:t>)</w:t>
       </w:r>
     </w:p>
     <w:p>
@@ -174,7 +238,23 @@
           <w:szCs w:val="24"/>
           <w:lang w:val="en-US"/>
         </w:rPr>
-        <w:t>The POI displayed on the detailed activity will be known as ‘x’.</w:t>
+        <w:t>The POI displayed on the detailed activity will be known as ‘</w:t>
+      </w:r>
+      <w:r>
+        <w:rPr>
+          <w:sz w:val="24"/>
+          <w:szCs w:val="24"/>
+          <w:lang w:val="en-US"/>
+        </w:rPr>
+        <w:t>X</w:t>
+      </w:r>
+      <w:r>
+        <w:rPr>
+          <w:sz w:val="24"/>
+          <w:szCs w:val="24"/>
+          <w:lang w:val="en-US"/>
+        </w:rPr>
+        <w:t>’.</w:t>
       </w:r>
     </w:p>
     <w:p>
@@ -198,15 +278,49 @@
           <w:szCs w:val="24"/>
           <w:lang w:val="en-US"/>
         </w:rPr>
-        <w:t>General</w:t>
-      </w:r>
-      <w:r>
-        <w:rPr>
-          <w:sz w:val="24"/>
-          <w:szCs w:val="24"/>
-          <w:lang w:val="en-US"/>
-        </w:rPr>
-        <w:t>: What can you tell me about x?</w:t>
+        <w:t>Usability</w:t>
+      </w:r>
+      <w:r>
+        <w:rPr>
+          <w:sz w:val="24"/>
+          <w:szCs w:val="24"/>
+          <w:lang w:val="en-US"/>
+        </w:rPr>
+        <w:t xml:space="preserve">: What can you tell me about </w:t>
+      </w:r>
+      <w:r>
+        <w:rPr>
+          <w:sz w:val="24"/>
+          <w:szCs w:val="24"/>
+          <w:lang w:val="en-US"/>
+        </w:rPr>
+        <w:t>X</w:t>
+      </w:r>
+      <w:r>
+        <w:rPr>
+          <w:sz w:val="24"/>
+          <w:szCs w:val="24"/>
+          <w:lang w:val="en-US"/>
+        </w:rPr>
+        <w:t>?</w:t>
+      </w:r>
+    </w:p>
+    <w:p>
+      <w:pPr>
+        <w:pStyle w:val="ListParagraph"/>
+        <w:rPr>
+          <w:sz w:val="24"/>
+          <w:szCs w:val="24"/>
+          <w:lang w:val="en-US"/>
+        </w:rPr>
+      </w:pPr>
+      <w:r>
+        <w:rPr>
+          <w:sz w:val="24"/>
+          <w:szCs w:val="24"/>
+          <w:lang w:val="en-US"/>
+        </w:rPr>
+        <w:t>The user’s answer should cover the following. If not, ask them as follow-up questions.</w:t>
       </w:r>
     </w:p>
     <w:p>
@@ -228,7 +342,7 @@
           <w:szCs w:val="24"/>
           <w:lang w:val="en-US"/>
         </w:rPr>
-        <w:t>The user’s answer should cover the following. If not, ask them as follow-up questions.</w:t>
+        <w:t>What type of place is X?</w:t>
       </w:r>
     </w:p>
     <w:p>
@@ -250,7 +364,23 @@
           <w:szCs w:val="24"/>
           <w:lang w:val="en-US"/>
         </w:rPr>
-        <w:t>How far away is x?</w:t>
+        <w:t xml:space="preserve">How far away is </w:t>
+      </w:r>
+      <w:r>
+        <w:rPr>
+          <w:sz w:val="24"/>
+          <w:szCs w:val="24"/>
+          <w:lang w:val="en-US"/>
+        </w:rPr>
+        <w:t>X</w:t>
+      </w:r>
+      <w:r>
+        <w:rPr>
+          <w:sz w:val="24"/>
+          <w:szCs w:val="24"/>
+          <w:lang w:val="en-US"/>
+        </w:rPr>
+        <w:t>?</w:t>
       </w:r>
     </w:p>
     <w:p>
@@ -272,7 +402,23 @@
           <w:szCs w:val="24"/>
           <w:lang w:val="en-US"/>
         </w:rPr>
-        <w:t>What can you do at x?</w:t>
+        <w:t xml:space="preserve">What can you do at </w:t>
+      </w:r>
+      <w:r>
+        <w:rPr>
+          <w:sz w:val="24"/>
+          <w:szCs w:val="24"/>
+          <w:lang w:val="en-US"/>
+        </w:rPr>
+        <w:t>X</w:t>
+      </w:r>
+      <w:r>
+        <w:rPr>
+          <w:sz w:val="24"/>
+          <w:szCs w:val="24"/>
+          <w:lang w:val="en-US"/>
+        </w:rPr>
+        <w:t>?</w:t>
       </w:r>
     </w:p>
     <w:p>
@@ -304,29 +450,15 @@
           <w:szCs w:val="24"/>
           <w:lang w:val="en-US"/>
         </w:rPr>
-        <w:t>: What happened at x in the year ####?</w:t>
-      </w:r>
-    </w:p>
-    <w:p>
-      <w:pPr>
-        <w:pStyle w:val="ListParagraph"/>
-        <w:numPr>
-          <w:ilvl w:val="1"/>
-          <w:numId w:val="1"/>
-        </w:numPr>
-        <w:rPr>
-          <w:sz w:val="24"/>
-          <w:szCs w:val="24"/>
-          <w:lang w:val="en-US"/>
-        </w:rPr>
-      </w:pPr>
-      <w:r>
-        <w:rPr>
-          <w:sz w:val="24"/>
-          <w:szCs w:val="24"/>
-          <w:lang w:val="en-US"/>
-        </w:rPr>
-        <w:t>Find a POI with a nice Wikipedia article.</w:t>
+        <w:t xml:space="preserve">: </w:t>
+      </w:r>
+      <w:r>
+        <w:rPr>
+          <w:sz w:val="24"/>
+          <w:szCs w:val="24"/>
+          <w:lang w:val="en-US"/>
+        </w:rPr>
+        <w:t>What can you tell be about the history of X?</w:t>
       </w:r>
     </w:p>
     <w:p>
@@ -358,7 +490,15 @@
           <w:szCs w:val="24"/>
           <w:lang w:val="en-US"/>
         </w:rPr>
-        <w:t>: Listen to the information about x.</w:t>
+        <w:t xml:space="preserve">: </w:t>
+      </w:r>
+      <w:r>
+        <w:rPr>
+          <w:sz w:val="24"/>
+          <w:szCs w:val="24"/>
+          <w:lang w:val="en-US"/>
+        </w:rPr>
+        <w:t>Get the information about X read out loud to you.</w:t>
       </w:r>
     </w:p>
     <w:p>
@@ -382,15 +522,23 @@
           <w:szCs w:val="24"/>
           <w:lang w:val="en-US"/>
         </w:rPr>
-        <w:t>General</w:t>
-      </w:r>
-      <w:r>
-        <w:rPr>
-          <w:sz w:val="24"/>
-          <w:szCs w:val="24"/>
-          <w:lang w:val="en-US"/>
-        </w:rPr>
-        <w:t>: Save the recommendation for later by favoriting it.</w:t>
+        <w:t>Usability</w:t>
+      </w:r>
+      <w:r>
+        <w:rPr>
+          <w:sz w:val="24"/>
+          <w:szCs w:val="24"/>
+          <w:lang w:val="en-US"/>
+        </w:rPr>
+        <w:t>: Save the recommendation for later</w:t>
+      </w:r>
+      <w:r>
+        <w:rPr>
+          <w:sz w:val="24"/>
+          <w:szCs w:val="24"/>
+          <w:lang w:val="en-US"/>
+        </w:rPr>
+        <w:t>.</w:t>
       </w:r>
     </w:p>
     <w:p>
@@ -414,7 +562,7 @@
           <w:szCs w:val="24"/>
           <w:lang w:val="en-US"/>
         </w:rPr>
-        <w:t>General</w:t>
+        <w:t>Usability</w:t>
       </w:r>
       <w:r>
         <w:rPr>
@@ -446,18 +594,98 @@
           <w:szCs w:val="24"/>
           <w:lang w:val="en-US"/>
         </w:rPr>
-        <w:t>General</w:t>
-      </w:r>
-      <w:r>
-        <w:rPr>
-          <w:sz w:val="24"/>
-          <w:szCs w:val="24"/>
-          <w:lang w:val="en-US"/>
-        </w:rPr>
-        <w:t xml:space="preserve">: Leave the current screen and head back to the main screen. </w:t>
+        <w:t>Usability</w:t>
+      </w:r>
+      <w:r>
+        <w:rPr>
+          <w:sz w:val="24"/>
+          <w:szCs w:val="24"/>
+          <w:lang w:val="en-US"/>
+        </w:rPr>
+        <w:t>: Find the list of all your saved spots.</w:t>
+      </w:r>
+    </w:p>
+    <w:p>
+      <w:pPr>
+        <w:pStyle w:val="ListParagraph"/>
+        <w:numPr>
+          <w:ilvl w:val="0"/>
+          <w:numId w:val="1"/>
+        </w:numPr>
+        <w:rPr>
+          <w:sz w:val="24"/>
+          <w:szCs w:val="24"/>
+          <w:lang w:val="en-US"/>
+        </w:rPr>
+      </w:pPr>
+      <w:r>
+        <w:rPr>
+          <w:b/>
+          <w:bCs/>
+          <w:sz w:val="24"/>
+          <w:szCs w:val="24"/>
+          <w:lang w:val="en-US"/>
+        </w:rPr>
+        <w:t>Usability</w:t>
+      </w:r>
+      <w:r>
+        <w:rPr>
+          <w:sz w:val="24"/>
+          <w:szCs w:val="24"/>
+          <w:lang w:val="en-US"/>
+        </w:rPr>
+        <w:t>:</w:t>
+      </w:r>
+      <w:r>
+        <w:rPr>
+          <w:sz w:val="24"/>
+          <w:szCs w:val="24"/>
+          <w:lang w:val="en-US"/>
+        </w:rPr>
+        <w:t xml:space="preserve"> Remove the spot you just saved from your saved list.</w:t>
+      </w:r>
+      <w:r>
+        <w:rPr>
+          <w:sz w:val="24"/>
+          <w:szCs w:val="24"/>
+          <w:lang w:val="en-US"/>
+        </w:rPr>
+        <w:br/>
+      </w:r>
+      <w:r>
+        <w:rPr>
+          <w:sz w:val="24"/>
+          <w:szCs w:val="24"/>
+          <w:lang w:val="en-US"/>
+        </w:rPr>
+        <w:t>(</w:t>
+      </w:r>
+      <w:r>
+        <w:rPr>
+          <w:sz w:val="24"/>
+          <w:szCs w:val="24"/>
+          <w:lang w:val="en-US"/>
+        </w:rPr>
+        <w:t xml:space="preserve">Here we are hoping they will use the quick </w:t>
+      </w:r>
+      <w:r>
+        <w:rPr>
+          <w:sz w:val="24"/>
+          <w:szCs w:val="24"/>
+          <w:lang w:val="en-US"/>
+        </w:rPr>
+        <w:t>way of unfavoriting from the list view. If not, find out if they noticed they cou</w:t>
       </w:r>
       <w:bookmarkStart w:id="0" w:name="_GoBack"/>
       <w:bookmarkEnd w:id="0"/>
+      <w:r>
+        <w:rPr>
+          <w:sz w:val="24"/>
+          <w:szCs w:val="24"/>
+          <w:lang w:val="en-US"/>
+        </w:rPr>
+        <w:t>ld do that.)</w:t>
+      </w:r>
     </w:p>
     <w:p>
       <w:pPr>
@@ -522,6 +750,14 @@
         </w:rPr>
         <w:t xml:space="preserve"> think that Cicerone fulfills?</w:t>
       </w:r>
+      <w:r>
+        <w:rPr>
+          <w:sz w:val="24"/>
+          <w:szCs w:val="24"/>
+          <w:lang w:val="en-US"/>
+        </w:rPr>
+        <w:t xml:space="preserve"> What do you think about the idea?</w:t>
+      </w:r>
     </w:p>
     <w:p>
       <w:pPr>
@@ -542,7 +778,23 @@
           <w:szCs w:val="24"/>
           <w:lang w:val="en-US"/>
         </w:rPr>
+        <w:t>Was there anything you found useful? (</w:t>
+      </w:r>
+      <w:r>
+        <w:rPr>
+          <w:sz w:val="24"/>
+          <w:szCs w:val="24"/>
+          <w:lang w:val="en-US"/>
+        </w:rPr>
         <w:t>What is the app’s biggest strength?</w:t>
+      </w:r>
+      <w:r>
+        <w:rPr>
+          <w:sz w:val="24"/>
+          <w:szCs w:val="24"/>
+          <w:lang w:val="en-US"/>
+        </w:rPr>
+        <w:t>)</w:t>
       </w:r>
     </w:p>
     <w:p>
@@ -564,7 +816,23 @@
           <w:szCs w:val="24"/>
           <w:lang w:val="en-US"/>
         </w:rPr>
+        <w:t>Was there anything that was counterintuitive? (</w:t>
+      </w:r>
+      <w:r>
+        <w:rPr>
+          <w:sz w:val="24"/>
+          <w:szCs w:val="24"/>
+          <w:lang w:val="en-US"/>
+        </w:rPr>
         <w:t>What is the app’s biggest weakness?</w:t>
+      </w:r>
+      <w:r>
+        <w:rPr>
+          <w:sz w:val="24"/>
+          <w:szCs w:val="24"/>
+          <w:lang w:val="en-US"/>
+        </w:rPr>
+        <w:t>)</w:t>
       </w:r>
     </w:p>
     <w:p>
@@ -586,7 +854,7 @@
           <w:szCs w:val="24"/>
           <w:lang w:val="en-US"/>
         </w:rPr>
-        <w:t>What would you like to change about the app?</w:t>
+        <w:t>Is there anything you’d like to change about the app (on top of your head?)</w:t>
       </w:r>
     </w:p>
     <w:sectPr>
@@ -715,6 +983,92 @@
     </w:lvl>
   </w:abstractNum>
   <w:abstractNum w:abstractNumId="1" w15:restartNumberingAfterBreak="0">
+    <w:nsid w:val="33FA436B"/>
+    <w:multiLevelType w:val="hybridMultilevel"/>
+    <w:tmpl w:val="63485F96"/>
+    <w:lvl w:ilvl="0" w:tplc="0409000F">
+      <w:start w:val="1"/>
+      <w:numFmt w:val="decimal"/>
+      <w:lvlText w:val="%1."/>
+      <w:lvlJc w:val="left"/>
+      <w:pPr>
+        <w:ind w:left="720" w:hanging="360"/>
+      </w:pPr>
+    </w:lvl>
+    <w:lvl w:ilvl="1" w:tplc="04090019" w:tentative="1">
+      <w:start w:val="1"/>
+      <w:numFmt w:val="lowerLetter"/>
+      <w:lvlText w:val="%2."/>
+      <w:lvlJc w:val="left"/>
+      <w:pPr>
+        <w:ind w:left="1440" w:hanging="360"/>
+      </w:pPr>
+    </w:lvl>
+    <w:lvl w:ilvl="2" w:tplc="0409001B" w:tentative="1">
+      <w:start w:val="1"/>
+      <w:numFmt w:val="lowerRoman"/>
+      <w:lvlText w:val="%3."/>
+      <w:lvlJc w:val="right"/>
+      <w:pPr>
+        <w:ind w:left="2160" w:hanging="180"/>
+      </w:pPr>
+    </w:lvl>
+    <w:lvl w:ilvl="3" w:tplc="0409000F" w:tentative="1">
+      <w:start w:val="1"/>
+      <w:numFmt w:val="decimal"/>
+      <w:lvlText w:val="%4."/>
+      <w:lvlJc w:val="left"/>
+      <w:pPr>
+        <w:ind w:left="2880" w:hanging="360"/>
+      </w:pPr>
+    </w:lvl>
+    <w:lvl w:ilvl="4" w:tplc="04090019" w:tentative="1">
+      <w:start w:val="1"/>
+      <w:numFmt w:val="lowerLetter"/>
+      <w:lvlText w:val="%5."/>
+      <w:lvlJc w:val="left"/>
+      <w:pPr>
+        <w:ind w:left="3600" w:hanging="360"/>
+      </w:pPr>
+    </w:lvl>
+    <w:lvl w:ilvl="5" w:tplc="0409001B" w:tentative="1">
+      <w:start w:val="1"/>
+      <w:numFmt w:val="lowerRoman"/>
+      <w:lvlText w:val="%6."/>
+      <w:lvlJc w:val="right"/>
+      <w:pPr>
+        <w:ind w:left="4320" w:hanging="180"/>
+      </w:pPr>
+    </w:lvl>
+    <w:lvl w:ilvl="6" w:tplc="0409000F" w:tentative="1">
+      <w:start w:val="1"/>
+      <w:numFmt w:val="decimal"/>
+      <w:lvlText w:val="%7."/>
+      <w:lvlJc w:val="left"/>
+      <w:pPr>
+        <w:ind w:left="5040" w:hanging="360"/>
+      </w:pPr>
+    </w:lvl>
+    <w:lvl w:ilvl="7" w:tplc="04090019" w:tentative="1">
+      <w:start w:val="1"/>
+      <w:numFmt w:val="lowerLetter"/>
+      <w:lvlText w:val="%8."/>
+      <w:lvlJc w:val="left"/>
+      <w:pPr>
+        <w:ind w:left="5760" w:hanging="360"/>
+      </w:pPr>
+    </w:lvl>
+    <w:lvl w:ilvl="8" w:tplc="0409001B" w:tentative="1">
+      <w:start w:val="1"/>
+      <w:numFmt w:val="lowerRoman"/>
+      <w:lvlText w:val="%9."/>
+      <w:lvlJc w:val="right"/>
+      <w:pPr>
+        <w:ind w:left="6480" w:hanging="180"/>
+      </w:pPr>
+    </w:lvl>
+  </w:abstractNum>
+  <w:abstractNum w:abstractNumId="2" w15:restartNumberingAfterBreak="0">
     <w:nsid w:val="44CD2FAD"/>
     <w:multiLevelType w:val="hybridMultilevel"/>
     <w:tmpl w:val="61EE8636"/>
@@ -827,7 +1181,7 @@
       </w:rPr>
     </w:lvl>
   </w:abstractNum>
-  <w:abstractNum w:abstractNumId="2" w15:restartNumberingAfterBreak="0">
+  <w:abstractNum w:abstractNumId="3" w15:restartNumberingAfterBreak="0">
     <w:nsid w:val="67614B83"/>
     <w:multiLevelType w:val="hybridMultilevel"/>
     <w:tmpl w:val="580C2210"/>
@@ -914,13 +1268,16 @@
     </w:lvl>
   </w:abstractNum>
   <w:num w:numId="1">
-    <w:abstractNumId w:val="2"/>
+    <w:abstractNumId w:val="3"/>
   </w:num>
   <w:num w:numId="2">
-    <w:abstractNumId w:val="1"/>
+    <w:abstractNumId w:val="2"/>
   </w:num>
   <w:num w:numId="3">
     <w:abstractNumId w:val="0"/>
+  </w:num>
+  <w:num w:numId="4">
+    <w:abstractNumId w:val="1"/>
   </w:num>
 </w:numbering>
 </file>
@@ -942,7 +1299,7 @@
       </w:pPr>
     </w:pPrDefault>
   </w:docDefaults>
-  <w:latentStyles w:defLockedState="0" w:defUIPriority="99" w:defSemiHidden="0" w:defUnhideWhenUsed="0" w:defQFormat="0" w:count="377">
+  <w:latentStyles w:defLockedState="0" w:defUIPriority="99" w:defSemiHidden="0" w:defUnhideWhenUsed="0" w:defQFormat="0" w:count="375">
     <w:lsdException w:name="Normal" w:uiPriority="0" w:qFormat="1"/>
     <w:lsdException w:name="heading 1" w:uiPriority="9" w:qFormat="1"/>
     <w:lsdException w:name="heading 2" w:semiHidden="1" w:uiPriority="9" w:unhideWhenUsed="1" w:qFormat="1"/>
@@ -1318,8 +1675,6 @@
     <w:lsdException w:name="Smart Hyperlink" w:semiHidden="1" w:unhideWhenUsed="1"/>
     <w:lsdException w:name="Hashtag" w:semiHidden="1" w:unhideWhenUsed="1"/>
     <w:lsdException w:name="Unresolved Mention" w:semiHidden="1" w:unhideWhenUsed="1"/>
-    <w:lsdException w:name="Smart Link" w:semiHidden="1" w:unhideWhenUsed="1"/>
-    <w:lsdException w:name="Smart Link Error" w:semiHidden="1" w:unhideWhenUsed="1"/>
   </w:latentStyles>
   <w:style w:type="paragraph" w:default="1" w:styleId="Normal">
     <w:name w:val="Normal"/>

</xml_diff>